<commit_message>
log en verbetervoorstel changes
</commit_message>
<xml_diff>
--- a/docs/A1_verbetervoorstel.docx
+++ b/docs/A1_verbetervoorstel.docx
@@ -2222,15 +2222,40 @@
           <w:i/>
           <w:iCs/>
         </w:rPr>
-        <w:t>De sprint backlog (planning)</w:t>
-      </w:r>
+        <w:t xml:space="preserve">De sprint </w:t>
+      </w:r>
+      <w:proofErr w:type="spellStart"/>
       <w:r>
         <w:rPr>
           <w:i/>
           <w:iCs/>
         </w:rPr>
-        <w:t>, voeg een screenshot toe van Trello</w:t>
-      </w:r>
+        <w:t>backlog</w:t>
+      </w:r>
+      <w:proofErr w:type="spellEnd"/>
+      <w:r>
+        <w:rPr>
+          <w:i/>
+          <w:iCs/>
+        </w:rPr>
+        <w:t xml:space="preserve"> (planning)</w:t>
+      </w:r>
+      <w:r>
+        <w:rPr>
+          <w:i/>
+          <w:iCs/>
+        </w:rPr>
+        <w:t xml:space="preserve">, voeg een screenshot toe van </w:t>
+      </w:r>
+      <w:proofErr w:type="spellStart"/>
+      <w:r>
+        <w:rPr>
+          <w:i/>
+          <w:iCs/>
+        </w:rPr>
+        <w:t>Trello</w:t>
+      </w:r>
+      <w:proofErr w:type="spellEnd"/>
     </w:p>
     <w:p>
       <w:pPr>
@@ -2348,7 +2373,23 @@
           <w:i/>
           <w:iCs/>
         </w:rPr>
-        <w:t>Nieuwe user stories op basis van het verbetervoorstel</w:t>
+        <w:t xml:space="preserve">Nieuwe user </w:t>
+      </w:r>
+      <w:proofErr w:type="spellStart"/>
+      <w:r>
+        <w:rPr>
+          <w:i/>
+          <w:iCs/>
+        </w:rPr>
+        <w:t>stories</w:t>
+      </w:r>
+      <w:proofErr w:type="spellEnd"/>
+      <w:r>
+        <w:rPr>
+          <w:i/>
+          <w:iCs/>
+        </w:rPr>
+        <w:t xml:space="preserve"> op basis van het verbetervoorstel</w:t>
       </w:r>
     </w:p>
     <w:p>
@@ -2376,7 +2417,23 @@
           <w:i/>
           <w:iCs/>
         </w:rPr>
-        <w:t>User stories inplannen aan de hand van story points</w:t>
+        <w:t xml:space="preserve">User </w:t>
+      </w:r>
+      <w:proofErr w:type="spellStart"/>
+      <w:r>
+        <w:rPr>
+          <w:i/>
+          <w:iCs/>
+        </w:rPr>
+        <w:t>stories</w:t>
+      </w:r>
+      <w:proofErr w:type="spellEnd"/>
+      <w:r>
+        <w:rPr>
+          <w:i/>
+          <w:iCs/>
+        </w:rPr>
+        <w:t xml:space="preserve"> inplannen aan de hand van story points</w:t>
       </w:r>
     </w:p>
     <w:p>
@@ -2404,8 +2461,17 @@
           <w:i/>
           <w:iCs/>
         </w:rPr>
-        <w:t>User stories</w:t>
-      </w:r>
+        <w:t xml:space="preserve">User </w:t>
+      </w:r>
+      <w:proofErr w:type="spellStart"/>
+      <w:r>
+        <w:rPr>
+          <w:i/>
+          <w:iCs/>
+        </w:rPr>
+        <w:t>stories</w:t>
+      </w:r>
+      <w:proofErr w:type="spellEnd"/>
       <w:r>
         <w:rPr>
           <w:i/>
@@ -2425,8 +2491,17 @@
           <w:i/>
           <w:iCs/>
         </w:rPr>
-        <w:t>de business value</w:t>
-      </w:r>
+        <w:t xml:space="preserve">de business </w:t>
+      </w:r>
+      <w:proofErr w:type="spellStart"/>
+      <w:r>
+        <w:rPr>
+          <w:i/>
+          <w:iCs/>
+        </w:rPr>
+        <w:t>value</w:t>
+      </w:r>
+      <w:proofErr w:type="spellEnd"/>
     </w:p>
     <w:p>
       <w:pPr>
@@ -2512,7 +2587,25 @@
           <w:iCs/>
           <w:color w:val="000000" w:themeColor="text1"/>
         </w:rPr>
-        <w:t xml:space="preserve">egeven over hoe we de game eruit willen laten zien en hoe het zou kunnen werken, qua hoe de store werkt en eruitziet of hoe het pad genereert. We werkte samen aan de UX design in figma hier hadden we allemaal een goed beeld van hoe het eruit ging zien en ging de samenwerking ook goed </w:t>
+        <w:t xml:space="preserve">egeven over hoe we de game eruit willen laten zien en hoe het zou kunnen werken, qua hoe de store werkt en eruitziet of hoe het pad genereert. We werkte samen aan de UX design in </w:t>
+      </w:r>
+      <w:proofErr w:type="spellStart"/>
+      <w:r>
+        <w:rPr>
+          <w:i/>
+          <w:iCs/>
+          <w:color w:val="000000" w:themeColor="text1"/>
+        </w:rPr>
+        <w:t>figma</w:t>
+      </w:r>
+      <w:proofErr w:type="spellEnd"/>
+      <w:r>
+        <w:rPr>
+          <w:i/>
+          <w:iCs/>
+          <w:color w:val="000000" w:themeColor="text1"/>
+        </w:rPr>
+        <w:t xml:space="preserve"> hier hadden we allemaal een goed beeld van hoe het eruit ging zien en ging de samenwerking ook goed </w:t>
       </w:r>
       <w:r>
         <w:rPr>
@@ -2535,7 +2628,15 @@
         <w:t>D</w:t>
       </w:r>
       <w:r>
-        <w:t>e sprint backlog (</w:t>
+        <w:t xml:space="preserve">e sprint </w:t>
+      </w:r>
+      <w:proofErr w:type="spellStart"/>
+      <w:r>
+        <w:t>backlog</w:t>
+      </w:r>
+      <w:proofErr w:type="spellEnd"/>
+      <w:r>
+        <w:t xml:space="preserve"> (</w:t>
       </w:r>
       <w:r>
         <w:t>planning</w:t>
@@ -2545,8 +2646,13 @@
       </w:r>
       <w:bookmarkEnd w:id="3"/>
       <w:r>
-        <w:t>, voeg een screenshot toe van Trello</w:t>
-      </w:r>
+        <w:t xml:space="preserve">, voeg een screenshot toe van </w:t>
+      </w:r>
+      <w:proofErr w:type="spellStart"/>
+      <w:r>
+        <w:t>Trello</w:t>
+      </w:r>
+      <w:proofErr w:type="spellEnd"/>
     </w:p>
     <w:p>
       <w:r>
@@ -2709,7 +2815,15 @@
     </w:p>
     <w:p>
       <w:r>
-        <w:t xml:space="preserve">Ruben vindt de communicatie heel fijn, duidelijke vragen worden gestelt en dingen worden besproken, </w:t>
+        <w:t xml:space="preserve">Ruben vindt de communicatie heel fijn, duidelijke vragen worden </w:t>
+      </w:r>
+      <w:proofErr w:type="spellStart"/>
+      <w:r>
+        <w:t>gestelt</w:t>
+      </w:r>
+      <w:proofErr w:type="spellEnd"/>
+      <w:r>
+        <w:t xml:space="preserve"> en dingen worden besproken, </w:t>
       </w:r>
       <w:r>
         <w:t xml:space="preserve">hij </w:t>
@@ -2736,7 +2850,15 @@
         <w:t>6</w:t>
       </w:r>
       <w:r>
-        <w:t>. Nieuwe user stories op basis van het verbetervoorstel</w:t>
+        <w:t xml:space="preserve">. Nieuwe user </w:t>
+      </w:r>
+      <w:proofErr w:type="spellStart"/>
+      <w:r>
+        <w:t>stories</w:t>
+      </w:r>
+      <w:proofErr w:type="spellEnd"/>
+      <w:r>
+        <w:t xml:space="preserve"> op basis van het verbetervoorstel</w:t>
       </w:r>
       <w:bookmarkEnd w:id="7"/>
     </w:p>
@@ -3182,8 +3304,17 @@
                 <w:rFonts w:ascii="Calibri" w:eastAsia="Times New Roman" w:hAnsi="Calibri" w:cs="Calibri"/>
                 <w:color w:val="000000"/>
               </w:rPr>
-              <w:t>Shop reworken</w:t>
-            </w:r>
+              <w:t xml:space="preserve">Shop </w:t>
+            </w:r>
+            <w:proofErr w:type="spellStart"/>
+            <w:r>
+              <w:rPr>
+                <w:rFonts w:ascii="Calibri" w:eastAsia="Times New Roman" w:hAnsi="Calibri" w:cs="Calibri"/>
+                <w:color w:val="000000"/>
+              </w:rPr>
+              <w:t>reworken</w:t>
+            </w:r>
+            <w:proofErr w:type="spellEnd"/>
           </w:p>
         </w:tc>
       </w:tr>
@@ -3300,7 +3431,23 @@
                 <w:rFonts w:ascii="Calibri" w:eastAsia="Times New Roman" w:hAnsi="Calibri" w:cs="Calibri"/>
                 <w:color w:val="000000"/>
               </w:rPr>
-              <w:t>ik makkelijker door alle mogelijke opties kan kijken inplaats van steeds door de shop moeten scrollen</w:t>
+              <w:t xml:space="preserve">ik makkelijker door alle mogelijke opties kan kijken </w:t>
+            </w:r>
+            <w:proofErr w:type="spellStart"/>
+            <w:r>
+              <w:rPr>
+                <w:rFonts w:ascii="Calibri" w:eastAsia="Times New Roman" w:hAnsi="Calibri" w:cs="Calibri"/>
+                <w:color w:val="000000"/>
+              </w:rPr>
+              <w:t>inplaats</w:t>
+            </w:r>
+            <w:proofErr w:type="spellEnd"/>
+            <w:r>
+              <w:rPr>
+                <w:rFonts w:ascii="Calibri" w:eastAsia="Times New Roman" w:hAnsi="Calibri" w:cs="Calibri"/>
+                <w:color w:val="000000"/>
+              </w:rPr>
+              <w:t xml:space="preserve"> van steeds door de shop moeten scrollen</w:t>
             </w:r>
           </w:p>
         </w:tc>
@@ -3512,7 +3659,15 @@
         <w:t>2. D</w:t>
       </w:r>
       <w:r>
-        <w:t>e sprint backlog (</w:t>
+        <w:t xml:space="preserve">e sprint </w:t>
+      </w:r>
+      <w:proofErr w:type="spellStart"/>
+      <w:r>
+        <w:t>backlog</w:t>
+      </w:r>
+      <w:proofErr w:type="spellEnd"/>
+      <w:r>
+        <w:t xml:space="preserve"> (</w:t>
       </w:r>
       <w:r>
         <w:t>planning</w:t>
@@ -3521,11 +3676,19 @@
         <w:t>)</w:t>
       </w:r>
       <w:r>
-        <w:t>, voeg een screenshot toe van Trello</w:t>
-      </w:r>
+        <w:t xml:space="preserve">, voeg een screenshot toe van </w:t>
+      </w:r>
+      <w:proofErr w:type="spellStart"/>
+      <w:r>
+        <w:t>Trello</w:t>
+      </w:r>
+      <w:proofErr w:type="spellEnd"/>
     </w:p>
     <w:p>
       <w:r>
+        <w:rPr>
+          <w:noProof/>
+        </w:rPr>
         <w:drawing>
           <wp:inline distT="0" distB="0" distL="0" distR="0" wp14:anchorId="1C8B333C" wp14:editId="14921280">
             <wp:extent cx="5760720" cy="2691130"/>
@@ -3600,12 +3763,68 @@
     </w:p>
     <w:p>
       <w:r>
-        <w:t>We hebben feedback gekregen op dat het moeilijk was om torens te plaatsen op bepaalde locaties van de map vanwege de isometric/birdseye perspective. Als we een tilt gaan toevoegen dan maakt het makkelijker om alle tiles te zien en dan ook makkelijker te klikken op mobile</w:t>
+        <w:t xml:space="preserve">We hebben feedback gekregen op dat het moeilijk was om torens te plaatsen op bepaalde locaties van de map vanwege de </w:t>
+      </w:r>
+      <w:proofErr w:type="spellStart"/>
+      <w:r>
+        <w:t>isometric</w:t>
+      </w:r>
+      <w:proofErr w:type="spellEnd"/>
+      <w:r>
+        <w:t>/</w:t>
+      </w:r>
+      <w:proofErr w:type="spellStart"/>
+      <w:r>
+        <w:t>birdseye</w:t>
+      </w:r>
+      <w:proofErr w:type="spellEnd"/>
+      <w:r>
+        <w:t xml:space="preserve"> </w:t>
+      </w:r>
+      <w:proofErr w:type="spellStart"/>
+      <w:r>
+        <w:t>perspective</w:t>
+      </w:r>
+      <w:proofErr w:type="spellEnd"/>
+      <w:r>
+        <w:t xml:space="preserve">. Als we een tilt gaan toevoegen dan maakt het makkelijker om alle </w:t>
+      </w:r>
+      <w:proofErr w:type="spellStart"/>
+      <w:r>
+        <w:t>tiles</w:t>
+      </w:r>
+      <w:proofErr w:type="spellEnd"/>
+      <w:r>
+        <w:t xml:space="preserve"> te zien en dan ook makkelijker te klikken op mobile</w:t>
       </w:r>
     </w:p>
     <w:p>
       <w:r>
-        <w:t>We hebben ook feedback gekregen over dat het leuk lijkt om vaker de zelfde map te spelen/niet random mappen te spelen, dus een race mode or limited cash mode met premade maps kan hierbij passen</w:t>
+        <w:t xml:space="preserve">We hebben ook feedback gekregen over dat het leuk lijkt om vaker de zelfde map te spelen/niet random mappen te spelen, dus een race mode or </w:t>
+      </w:r>
+      <w:proofErr w:type="spellStart"/>
+      <w:r>
+        <w:t>limited</w:t>
+      </w:r>
+      <w:proofErr w:type="spellEnd"/>
+      <w:r>
+        <w:t xml:space="preserve"> cash mode met </w:t>
+      </w:r>
+      <w:proofErr w:type="spellStart"/>
+      <w:r>
+        <w:t>premade</w:t>
+      </w:r>
+      <w:proofErr w:type="spellEnd"/>
+      <w:r>
+        <w:t xml:space="preserve"> </w:t>
+      </w:r>
+      <w:proofErr w:type="spellStart"/>
+      <w:r>
+        <w:t>maps</w:t>
+      </w:r>
+      <w:proofErr w:type="spellEnd"/>
+      <w:r>
+        <w:t xml:space="preserve"> kan hierbij passen</w:t>
       </w:r>
       <w:r>
         <w:br/>
@@ -3664,7 +3883,15 @@
         <w:t>6</w:t>
       </w:r>
       <w:r>
-        <w:t>. Nieuwe user stories op basis van het verbetervoorstel</w:t>
+        <w:t xml:space="preserve">. Nieuwe user </w:t>
+      </w:r>
+      <w:proofErr w:type="spellStart"/>
+      <w:r>
+        <w:t>stories</w:t>
+      </w:r>
+      <w:proofErr w:type="spellEnd"/>
+      <w:r>
+        <w:t xml:space="preserve"> op basis van het verbetervoorstel</w:t>
       </w:r>
       <w:bookmarkEnd w:id="13"/>
     </w:p>
@@ -3758,7 +3985,23 @@
                 <w:rFonts w:ascii="Calibri" w:eastAsia="Times New Roman" w:hAnsi="Calibri" w:cs="Calibri"/>
                 <w:color w:val="000000"/>
               </w:rPr>
-              <w:t>Tilt and zoom functie</w:t>
+              <w:t xml:space="preserve">Tilt </w:t>
+            </w:r>
+            <w:proofErr w:type="spellStart"/>
+            <w:r>
+              <w:rPr>
+                <w:rFonts w:ascii="Calibri" w:eastAsia="Times New Roman" w:hAnsi="Calibri" w:cs="Calibri"/>
+                <w:color w:val="000000"/>
+              </w:rPr>
+              <w:t>and</w:t>
+            </w:r>
+            <w:proofErr w:type="spellEnd"/>
+            <w:r>
+              <w:rPr>
+                <w:rFonts w:ascii="Calibri" w:eastAsia="Times New Roman" w:hAnsi="Calibri" w:cs="Calibri"/>
+                <w:color w:val="000000"/>
+              </w:rPr>
+              <w:t xml:space="preserve"> zoom functie</w:t>
             </w:r>
           </w:p>
         </w:tc>
@@ -3841,7 +4084,55 @@
                 <w:rFonts w:ascii="Calibri" w:eastAsia="Times New Roman" w:hAnsi="Calibri" w:cs="Calibri"/>
                 <w:color w:val="000000"/>
               </w:rPr>
-              <w:t>Als speler wil ik de camera kunnen tilten en zoomenzodat het makkelijker is om torens achter op de grid te plaatsen</w:t>
+              <w:t xml:space="preserve">Als speler wil ik de camera kunnen </w:t>
+            </w:r>
+            <w:proofErr w:type="spellStart"/>
+            <w:r>
+              <w:rPr>
+                <w:rFonts w:ascii="Calibri" w:eastAsia="Times New Roman" w:hAnsi="Calibri" w:cs="Calibri"/>
+                <w:color w:val="000000"/>
+              </w:rPr>
+              <w:t>tilten</w:t>
+            </w:r>
+            <w:proofErr w:type="spellEnd"/>
+            <w:r>
+              <w:rPr>
+                <w:rFonts w:ascii="Calibri" w:eastAsia="Times New Roman" w:hAnsi="Calibri" w:cs="Calibri"/>
+                <w:color w:val="000000"/>
+              </w:rPr>
+              <w:t xml:space="preserve"> en </w:t>
+            </w:r>
+            <w:proofErr w:type="spellStart"/>
+            <w:r>
+              <w:rPr>
+                <w:rFonts w:ascii="Calibri" w:eastAsia="Times New Roman" w:hAnsi="Calibri" w:cs="Calibri"/>
+                <w:color w:val="000000"/>
+              </w:rPr>
+              <w:t>zoomenzodat</w:t>
+            </w:r>
+            <w:proofErr w:type="spellEnd"/>
+            <w:r>
+              <w:rPr>
+                <w:rFonts w:ascii="Calibri" w:eastAsia="Times New Roman" w:hAnsi="Calibri" w:cs="Calibri"/>
+                <w:color w:val="000000"/>
+              </w:rPr>
+              <w:t xml:space="preserve"> het makkelijker is om torens achter op de </w:t>
+            </w:r>
+            <w:proofErr w:type="spellStart"/>
+            <w:r>
+              <w:rPr>
+                <w:rFonts w:ascii="Calibri" w:eastAsia="Times New Roman" w:hAnsi="Calibri" w:cs="Calibri"/>
+                <w:color w:val="000000"/>
+              </w:rPr>
+              <w:t>grid</w:t>
+            </w:r>
+            <w:proofErr w:type="spellEnd"/>
+            <w:r>
+              <w:rPr>
+                <w:rFonts w:ascii="Calibri" w:eastAsia="Times New Roman" w:hAnsi="Calibri" w:cs="Calibri"/>
+                <w:color w:val="000000"/>
+              </w:rPr>
+              <w:t xml:space="preserve"> te plaatsen</w:t>
             </w:r>
           </w:p>
         </w:tc>
@@ -4158,7 +4449,39 @@
                 <w:rFonts w:ascii="Calibri" w:eastAsia="Times New Roman" w:hAnsi="Calibri" w:cs="Calibri"/>
                 <w:color w:val="000000"/>
               </w:rPr>
-              <w:t>Als speler wil ik meerdere gamemodes met premade maps zodat ik niet random mappen hoef te spelen</w:t>
+              <w:t xml:space="preserve">Als speler wil ik meerdere gamemodes met </w:t>
+            </w:r>
+            <w:proofErr w:type="spellStart"/>
+            <w:r>
+              <w:rPr>
+                <w:rFonts w:ascii="Calibri" w:eastAsia="Times New Roman" w:hAnsi="Calibri" w:cs="Calibri"/>
+                <w:color w:val="000000"/>
+              </w:rPr>
+              <w:t>premade</w:t>
+            </w:r>
+            <w:proofErr w:type="spellEnd"/>
+            <w:r>
+              <w:rPr>
+                <w:rFonts w:ascii="Calibri" w:eastAsia="Times New Roman" w:hAnsi="Calibri" w:cs="Calibri"/>
+                <w:color w:val="000000"/>
+              </w:rPr>
+              <w:t xml:space="preserve"> </w:t>
+            </w:r>
+            <w:proofErr w:type="spellStart"/>
+            <w:r>
+              <w:rPr>
+                <w:rFonts w:ascii="Calibri" w:eastAsia="Times New Roman" w:hAnsi="Calibri" w:cs="Calibri"/>
+                <w:color w:val="000000"/>
+              </w:rPr>
+              <w:t>maps</w:t>
+            </w:r>
+            <w:proofErr w:type="spellEnd"/>
+            <w:r>
+              <w:rPr>
+                <w:rFonts w:ascii="Calibri" w:eastAsia="Times New Roman" w:hAnsi="Calibri" w:cs="Calibri"/>
+                <w:color w:val="000000"/>
+              </w:rPr>
+              <w:t xml:space="preserve"> zodat ik niet random mappen hoef te spelen</w:t>
             </w:r>
           </w:p>
         </w:tc>
@@ -4350,7 +4673,25 @@
           <w:iCs/>
           <w:color w:val="000000" w:themeColor="text1"/>
         </w:rPr>
-        <w:t>…</w:t>
+        <w:t xml:space="preserve">Goed, dit was de week met de meeste voortgang waar we alle of bijna alle </w:t>
+      </w:r>
+      <w:proofErr w:type="spellStart"/>
+      <w:r>
+        <w:rPr>
+          <w:i/>
+          <w:iCs/>
+          <w:color w:val="000000" w:themeColor="text1"/>
+        </w:rPr>
+        <w:t>userstories</w:t>
+      </w:r>
+      <w:proofErr w:type="spellEnd"/>
+      <w:r>
+        <w:rPr>
+          <w:i/>
+          <w:iCs/>
+          <w:color w:val="000000" w:themeColor="text1"/>
+        </w:rPr>
+        <w:t xml:space="preserve"> verwerkt hebben</w:t>
       </w:r>
       <w:r>
         <w:rPr>
@@ -4370,7 +4711,15 @@
         <w:t>2. D</w:t>
       </w:r>
       <w:r>
-        <w:t>e sprint backlog (</w:t>
+        <w:t xml:space="preserve">e sprint </w:t>
+      </w:r>
+      <w:proofErr w:type="spellStart"/>
+      <w:r>
+        <w:t>backlog</w:t>
+      </w:r>
+      <w:proofErr w:type="spellEnd"/>
+      <w:r>
+        <w:t xml:space="preserve"> (</w:t>
       </w:r>
       <w:r>
         <w:t>planning</w:t>
@@ -4379,12 +4728,51 @@
         <w:t>)</w:t>
       </w:r>
       <w:r>
-        <w:t>, voeg een screenshot toe van Trello</w:t>
-      </w:r>
+        <w:t xml:space="preserve">, voeg een screenshot toe van </w:t>
+      </w:r>
+      <w:proofErr w:type="spellStart"/>
+      <w:r>
+        <w:t>Trello</w:t>
+      </w:r>
+      <w:proofErr w:type="spellEnd"/>
     </w:p>
     <w:p>
       <w:r>
-        <w:t>…</w:t>
+        <w:drawing>
+          <wp:inline distT="0" distB="0" distL="0" distR="0" wp14:anchorId="2EA08B2A" wp14:editId="210928D3">
+            <wp:extent cx="5760720" cy="4485640"/>
+            <wp:effectExtent l="0" t="0" r="0" b="0"/>
+            <wp:docPr id="1629394033" name="Afbeelding 1" descr="Afbeelding met tekst, schermopname, software, paars&#10;&#10;Automatisch gegenereerde beschrijving"/>
+            <wp:cNvGraphicFramePr>
+              <a:graphicFrameLocks xmlns:a="http://schemas.openxmlformats.org/drawingml/2006/main" noChangeAspect="1"/>
+            </wp:cNvGraphicFramePr>
+            <a:graphic xmlns:a="http://schemas.openxmlformats.org/drawingml/2006/main">
+              <a:graphicData uri="http://schemas.openxmlformats.org/drawingml/2006/picture">
+                <pic:pic xmlns:pic="http://schemas.openxmlformats.org/drawingml/2006/picture">
+                  <pic:nvPicPr>
+                    <pic:cNvPr id="1629394033" name="Afbeelding 1" descr="Afbeelding met tekst, schermopname, software, paars&#10;&#10;Automatisch gegenereerde beschrijving"/>
+                    <pic:cNvPicPr/>
+                  </pic:nvPicPr>
+                  <pic:blipFill>
+                    <a:blip r:embed="rId14"/>
+                    <a:stretch>
+                      <a:fillRect/>
+                    </a:stretch>
+                  </pic:blipFill>
+                  <pic:spPr>
+                    <a:xfrm>
+                      <a:off x="0" y="0"/>
+                      <a:ext cx="5760720" cy="4485640"/>
+                    </a:xfrm>
+                    <a:prstGeom prst="rect">
+                      <a:avLst/>
+                    </a:prstGeom>
+                  </pic:spPr>
+                </pic:pic>
+              </a:graphicData>
+            </a:graphic>
+          </wp:inline>
+        </w:drawing>
       </w:r>
       <w:r>
         <w:br/>
@@ -4401,7 +4789,15 @@
     </w:p>
     <w:p>
       <w:r>
-        <w:t>…</w:t>
+        <w:t xml:space="preserve">Collin heeft getest deze week door mensen van de doelgroep uit te zoeken en hun de demo laten spelen, daarna aan de hand van google </w:t>
+      </w:r>
+      <w:proofErr w:type="spellStart"/>
+      <w:r>
+        <w:t>forms</w:t>
+      </w:r>
+      <w:proofErr w:type="spellEnd"/>
+      <w:r>
+        <w:t xml:space="preserve"> hebben we informatie opgedaan</w:t>
       </w:r>
       <w:r>
         <w:br/>
@@ -4431,6 +4827,7 @@
       </w:pPr>
       <w:bookmarkStart w:id="18" w:name="_Toc177647096"/>
       <w:r>
+        <w:lastRenderedPageBreak/>
         <w:t>5. R</w:t>
       </w:r>
       <w:r>
@@ -4443,10 +4840,45 @@
     </w:p>
     <w:p>
       <w:r>
-        <w:t>…</w:t>
+        <w:t xml:space="preserve">Gido heeft </w:t>
+      </w:r>
+      <w:r>
+        <w:t>moeite met werk zien liggen, maar deze week omdat er al weinig werk over was wist hij nog minder wat er te doen was</w:t>
+      </w:r>
+      <w:r>
+        <w:t xml:space="preserve">. Maar hij is wel tevreden met de vooruitgang dat is gemaakt. </w:t>
+      </w:r>
+    </w:p>
+    <w:p>
+      <w:r>
+        <w:t>Daniël vindt dat de laatste dagen minder goed gingen omdat hij snel afgeleid was deze week\</w:t>
+      </w:r>
+    </w:p>
+    <w:p>
+      <w:r>
+        <w:t>Ruben is blij dat hij deze sprint meer geprogrammeerd en vindt dat hij het doel van vorige sprint heeft bereikt</w:t>
+      </w:r>
+    </w:p>
+    <w:p>
+      <w:r>
+        <w:t xml:space="preserve">Collin communicatie ging goed maar was soms moeilijk en soms </w:t>
+      </w:r>
+      <w:proofErr w:type="spellStart"/>
+      <w:r>
+        <w:t>verlieste</w:t>
+      </w:r>
+      <w:proofErr w:type="spellEnd"/>
+      <w:r>
+        <w:t xml:space="preserve"> hij de scope van wat er allemaal gedaan moest worden</w:t>
+      </w:r>
+    </w:p>
+    <w:p>
+      <w:r>
+        <w:t>Quinn had deze week veel moeite omdat die over hun eigen grenzen gegaan is. had moeite met dat er veel verteld werd met wat die moest doen. is gestresseerd dat aantal cruciale dingen missen uit het project</w:t>
       </w:r>
     </w:p>
     <w:p/>
+    <w:p/>
     <w:p>
       <w:pPr>
         <w:pStyle w:val="Kop2"/>
@@ -4456,7 +4888,15 @@
         <w:t>6</w:t>
       </w:r>
       <w:r>
-        <w:t>. Nieuwe user stories op basis van het verbetervoorstel</w:t>
+        <w:t xml:space="preserve">. Nieuwe user </w:t>
+      </w:r>
+      <w:proofErr w:type="spellStart"/>
+      <w:r>
+        <w:t>stories</w:t>
+      </w:r>
+      <w:proofErr w:type="spellEnd"/>
+      <w:r>
+        <w:t xml:space="preserve"> op basis van het verbetervoorstel</w:t>
       </w:r>
       <w:bookmarkEnd w:id="19"/>
     </w:p>
@@ -5157,7 +5597,15 @@
         <w:t>2. D</w:t>
       </w:r>
       <w:r>
-        <w:t>e sprint backlog (</w:t>
+        <w:t xml:space="preserve">e sprint </w:t>
+      </w:r>
+      <w:proofErr w:type="spellStart"/>
+      <w:r>
+        <w:t>backlog</w:t>
+      </w:r>
+      <w:proofErr w:type="spellEnd"/>
+      <w:r>
+        <w:t xml:space="preserve"> (</w:t>
       </w:r>
       <w:r>
         <w:t>planning</w:t>
@@ -5166,8 +5614,13 @@
         <w:t>)</w:t>
       </w:r>
       <w:r>
-        <w:t>, voeg een screenshot toe van Trello</w:t>
-      </w:r>
+        <w:t xml:space="preserve">, voeg een screenshot toe van </w:t>
+      </w:r>
+      <w:proofErr w:type="spellStart"/>
+      <w:r>
+        <w:t>Trello</w:t>
+      </w:r>
+      <w:proofErr w:type="spellEnd"/>
     </w:p>
     <w:p>
       <w:r>
@@ -5237,7 +5690,15 @@
         <w:t>6</w:t>
       </w:r>
       <w:r>
-        <w:t>. Nieuwe user stories op basis van het verbetervoorstel</w:t>
+        <w:t xml:space="preserve">. Nieuwe user </w:t>
+      </w:r>
+      <w:proofErr w:type="spellStart"/>
+      <w:r>
+        <w:t>stories</w:t>
+      </w:r>
+      <w:proofErr w:type="spellEnd"/>
+      <w:r>
+        <w:t xml:space="preserve"> op basis van het verbetervoorstel</w:t>
       </w:r>
     </w:p>
     <w:tbl>
@@ -5876,9 +6337,9 @@
     <w:p/>
     <w:p/>
     <w:sectPr>
-      <w:footerReference w:type="default" r:id="rId14"/>
-      <w:headerReference w:type="first" r:id="rId15"/>
-      <w:footerReference w:type="first" r:id="rId16"/>
+      <w:footerReference w:type="default" r:id="rId15"/>
+      <w:headerReference w:type="first" r:id="rId16"/>
+      <w:footerReference w:type="first" r:id="rId17"/>
       <w:pgSz w:w="11906" w:h="16838"/>
       <w:pgMar w:top="1417" w:right="1417" w:bottom="1417" w:left="1417" w:header="708" w:footer="708" w:gutter="0"/>
       <w:cols w:space="708"/>
@@ -6028,7 +6489,27 @@
         <w:szCs w:val="16"/>
         <w:lang w:val="en-US"/>
       </w:rPr>
-      <w:t xml:space="preserve">             Sjabloon </w:t>
+      <w:t xml:space="preserve">             </w:t>
+    </w:r>
+    <w:proofErr w:type="spellStart"/>
+    <w:r>
+      <w:rPr>
+        <w:color w:val="000000"/>
+        <w:sz w:val="16"/>
+        <w:szCs w:val="16"/>
+        <w:lang w:val="en-US"/>
+      </w:rPr>
+      <w:t>Sjabloon</w:t>
+    </w:r>
+    <w:proofErr w:type="spellEnd"/>
+    <w:r>
+      <w:rPr>
+        <w:color w:val="000000"/>
+        <w:sz w:val="16"/>
+        <w:szCs w:val="16"/>
+        <w:lang w:val="en-US"/>
+      </w:rPr>
+      <w:t xml:space="preserve"> </w:t>
     </w:r>
     <w:r>
       <w:rPr>
@@ -6055,8 +6536,19 @@
         <w:szCs w:val="16"/>
         <w:lang w:val="en-US"/>
       </w:rPr>
-      <w:t xml:space="preserve"> Verbetervoorstel</w:t>
+      <w:t xml:space="preserve"> </w:t>
     </w:r>
+    <w:proofErr w:type="spellStart"/>
+    <w:r>
+      <w:rPr>
+        <w:color w:val="000000"/>
+        <w:sz w:val="16"/>
+        <w:szCs w:val="16"/>
+        <w:lang w:val="en-US"/>
+      </w:rPr>
+      <w:t>Verbetervoorstel</w:t>
+    </w:r>
+    <w:proofErr w:type="spellEnd"/>
     <w:r>
       <w:rPr>
         <w:color w:val="000000"/>
@@ -10427,22 +10919,6 @@
 </file>
 
 <file path=customXml/item2.xml><?xml version="1.0" encoding="utf-8"?>
-<b:Sources xmlns:b="http://schemas.openxmlformats.org/officeDocument/2006/bibliography" xmlns="http://schemas.openxmlformats.org/officeDocument/2006/bibliography" SelectedStyle="\APASixthEditionOfficeOnline.xsl" StyleName="APA" Version="6"/>
-</file>
-
-<file path=customXml/item3.xml><?xml version="1.0" encoding="utf-8"?>
-<p:properties xmlns:p="http://schemas.microsoft.com/office/2006/metadata/properties" xmlns:xsi="http://www.w3.org/2001/XMLSchema-instance" xmlns:pc="http://schemas.microsoft.com/office/infopath/2007/PartnerControls">
-  <documentManagement>
-    <TaxCatchAll xmlns="a525567b-649d-460c-8e8e-4b8ff2198859" xsi:nil="true"/>
-    <lcf76f155ced4ddcb4097134ff3c332f xmlns="d6efa0f9-dae8-495f-a801-1a676c3280d6">
-      <Terms xmlns="http://schemas.microsoft.com/office/infopath/2007/PartnerControls"/>
-    </lcf76f155ced4ddcb4097134ff3c332f>
-    <ReferenceId xmlns="d6efa0f9-dae8-495f-a801-1a676c3280d6" xsi:nil="true"/>
-  </documentManagement>
-</p:properties>
-</file>
-
-<file path=customXml/item4.xml><?xml version="1.0" encoding="utf-8"?>
 <ct:contentTypeSchema xmlns:ct="http://schemas.microsoft.com/office/2006/metadata/contentType" xmlns:ma="http://schemas.microsoft.com/office/2006/metadata/properties/metaAttributes" ct:_="" ma:_="" ma:contentTypeName="Document" ma:contentTypeID="0x010100665464867BBD6147A31646DF0461D184" ma:contentTypeVersion="12" ma:contentTypeDescription="Een nieuw document maken." ma:contentTypeScope="" ma:versionID="fb14baebca41b563e1502066157e2f79">
   <xsd:schema xmlns:xsd="http://www.w3.org/2001/XMLSchema" xmlns:xs="http://www.w3.org/2001/XMLSchema" xmlns:p="http://schemas.microsoft.com/office/2006/metadata/properties" xmlns:ns2="d6efa0f9-dae8-495f-a801-1a676c3280d6" xmlns:ns3="a525567b-649d-460c-8e8e-4b8ff2198859" targetNamespace="http://schemas.microsoft.com/office/2006/metadata/properties" ma:root="true" ma:fieldsID="b7c9fe1bf5062ab4e996756ff7dfce89" ns2:_="" ns3:_="">
     <xsd:import namespace="d6efa0f9-dae8-495f-a801-1a676c3280d6"/>
@@ -10643,6 +11119,22 @@
 </ct:contentTypeSchema>
 </file>
 
+<file path=customXml/item3.xml><?xml version="1.0" encoding="utf-8"?>
+<p:properties xmlns:p="http://schemas.microsoft.com/office/2006/metadata/properties" xmlns:xsi="http://www.w3.org/2001/XMLSchema-instance" xmlns:pc="http://schemas.microsoft.com/office/infopath/2007/PartnerControls">
+  <documentManagement>
+    <TaxCatchAll xmlns="a525567b-649d-460c-8e8e-4b8ff2198859" xsi:nil="true"/>
+    <lcf76f155ced4ddcb4097134ff3c332f xmlns="d6efa0f9-dae8-495f-a801-1a676c3280d6">
+      <Terms xmlns="http://schemas.microsoft.com/office/infopath/2007/PartnerControls"/>
+    </lcf76f155ced4ddcb4097134ff3c332f>
+    <ReferenceId xmlns="d6efa0f9-dae8-495f-a801-1a676c3280d6" xsi:nil="true"/>
+  </documentManagement>
+</p:properties>
+</file>
+
+<file path=customXml/item4.xml><?xml version="1.0" encoding="utf-8"?>
+<b:Sources xmlns:b="http://schemas.openxmlformats.org/officeDocument/2006/bibliography" xmlns="http://schemas.openxmlformats.org/officeDocument/2006/bibliography" SelectedStyle="\APASixthEditionOfficeOnline.xsl" StyleName="APA" Version="6"/>
+</file>
+
 <file path=customXml/itemProps1.xml><?xml version="1.0" encoding="utf-8"?>
 <ds:datastoreItem xmlns:ds="http://schemas.openxmlformats.org/officeDocument/2006/customXml" ds:itemID="{C6916C6B-E06E-47CD-A094-BBBE44C5EA8C}">
   <ds:schemaRefs>
@@ -10652,9 +11144,20 @@
 </file>
 
 <file path=customXml/itemProps2.xml><?xml version="1.0" encoding="utf-8"?>
-<ds:datastoreItem xmlns:ds="http://schemas.openxmlformats.org/officeDocument/2006/customXml" ds:itemID="{72B7D650-2FAA-4D72-B587-235E59E6AC26}">
+<ds:datastoreItem xmlns:ds="http://schemas.openxmlformats.org/officeDocument/2006/customXml" ds:itemID="{E7D563A0-05DB-4504-A4D9-D2C608843EBB}">
   <ds:schemaRefs>
-    <ds:schemaRef ds:uri="http://schemas.openxmlformats.org/officeDocument/2006/bibliography"/>
+    <ds:schemaRef ds:uri="http://schemas.microsoft.com/office/2006/metadata/contentType"/>
+    <ds:schemaRef ds:uri="http://schemas.microsoft.com/office/2006/metadata/properties/metaAttributes"/>
+    <ds:schemaRef ds:uri="http://www.w3.org/2001/XMLSchema"/>
+    <ds:schemaRef ds:uri="http://schemas.microsoft.com/office/2006/metadata/properties"/>
+    <ds:schemaRef ds:uri="d6efa0f9-dae8-495f-a801-1a676c3280d6"/>
+    <ds:schemaRef ds:uri="a525567b-649d-460c-8e8e-4b8ff2198859"/>
+    <ds:schemaRef ds:uri="http://schemas.microsoft.com/office/2006/documentManagement/types"/>
+    <ds:schemaRef ds:uri="http://schemas.microsoft.com/office/infopath/2007/PartnerControls"/>
+    <ds:schemaRef ds:uri="http://schemas.openxmlformats.org/package/2006/metadata/core-properties"/>
+    <ds:schemaRef ds:uri="http://purl.org/dc/elements/1.1/"/>
+    <ds:schemaRef ds:uri="http://purl.org/dc/terms/"/>
+    <ds:schemaRef ds:uri="http://schemas.microsoft.com/internal/obd"/>
   </ds:schemaRefs>
 </ds:datastoreItem>
 </file>
@@ -10671,20 +11174,9 @@
 </file>
 
 <file path=customXml/itemProps4.xml><?xml version="1.0" encoding="utf-8"?>
-<ds:datastoreItem xmlns:ds="http://schemas.openxmlformats.org/officeDocument/2006/customXml" ds:itemID="{E7D563A0-05DB-4504-A4D9-D2C608843EBB}">
+<ds:datastoreItem xmlns:ds="http://schemas.openxmlformats.org/officeDocument/2006/customXml" ds:itemID="{72B7D650-2FAA-4D72-B587-235E59E6AC26}">
   <ds:schemaRefs>
-    <ds:schemaRef ds:uri="http://schemas.microsoft.com/office/2006/metadata/contentType"/>
-    <ds:schemaRef ds:uri="http://schemas.microsoft.com/office/2006/metadata/properties/metaAttributes"/>
-    <ds:schemaRef ds:uri="http://www.w3.org/2001/XMLSchema"/>
-    <ds:schemaRef ds:uri="http://schemas.microsoft.com/office/2006/metadata/properties"/>
-    <ds:schemaRef ds:uri="d6efa0f9-dae8-495f-a801-1a676c3280d6"/>
-    <ds:schemaRef ds:uri="a525567b-649d-460c-8e8e-4b8ff2198859"/>
-    <ds:schemaRef ds:uri="http://schemas.microsoft.com/office/2006/documentManagement/types"/>
-    <ds:schemaRef ds:uri="http://schemas.microsoft.com/office/infopath/2007/PartnerControls"/>
-    <ds:schemaRef ds:uri="http://schemas.openxmlformats.org/package/2006/metadata/core-properties"/>
-    <ds:schemaRef ds:uri="http://purl.org/dc/elements/1.1/"/>
-    <ds:schemaRef ds:uri="http://purl.org/dc/terms/"/>
-    <ds:schemaRef ds:uri="http://schemas.microsoft.com/internal/obd"/>
+    <ds:schemaRef ds:uri="http://schemas.openxmlformats.org/officeDocument/2006/bibliography"/>
   </ds:schemaRefs>
 </ds:datastoreItem>
 </file>
</xml_diff>